<commit_message>
Added pre-processing and clustering code
</commit_message>
<xml_diff>
--- a/ML Project.docx
+++ b/ML Project.docx
@@ -691,29 +691,7 @@
           <w:szCs w:val="20"/>
           <w:bdr w:val="none" w:sz="0" w:space="0" w:color="auto" w:frame="1"/>
         </w:rPr>
-        <w:t>MIMIC-III data from intensive care patients including electronic health records and also tabular data. PLEASE NOTE: a request for access is needed, so it you choose this dataset request the data immediately to get it in time. You can list me (</w:t>
-      </w:r>
-      <w:proofErr w:type="spellStart"/>
-      <w:r>
-        <w:rPr>
-          <w:rFonts w:ascii="Helvetica" w:eastAsia="Times New Roman" w:hAnsi="Helvetica" w:cs="Calibri"/>
-          <w:color w:val="111111"/>
-          <w:sz w:val="20"/>
-          <w:szCs w:val="20"/>
-          <w:bdr w:val="none" w:sz="0" w:space="0" w:color="auto" w:frame="1"/>
-        </w:rPr>
-        <w:t>Dragana</w:t>
-      </w:r>
-      <w:proofErr w:type="spellEnd"/>
-      <w:r>
-        <w:rPr>
-          <w:rFonts w:ascii="Helvetica" w:eastAsia="Times New Roman" w:hAnsi="Helvetica" w:cs="Calibri"/>
-          <w:color w:val="111111"/>
-          <w:sz w:val="20"/>
-          <w:szCs w:val="20"/>
-          <w:bdr w:val="none" w:sz="0" w:space="0" w:color="auto" w:frame="1"/>
-        </w:rPr>
-        <w:t xml:space="preserve">) as your reference. It is a very large data collection, so it will be helpful to limit your scope and it will require some confidence with large data handling. </w:t>
+        <w:t xml:space="preserve">MIMIC-III data from intensive care patients including electronic health records and also tabular data. PLEASE NOTE: a request for access is needed, so it you choose this dataset request the data immediately to get it in time. You can list me (Dragana) as your reference. It is a very large data collection, so it will be helpful to limit your scope and it will require some confidence with large data handling. </w:t>
       </w:r>
     </w:p>
     <w:p>
@@ -735,29 +713,7 @@
           <w:szCs w:val="20"/>
           <w:bdr w:val="none" w:sz="0" w:space="0" w:color="auto" w:frame="1"/>
         </w:rPr>
-        <w:t xml:space="preserve">200k </w:t>
-      </w:r>
-      <w:proofErr w:type="spellStart"/>
-      <w:r>
-        <w:rPr>
-          <w:rFonts w:ascii="Helvetica" w:eastAsia="Times New Roman" w:hAnsi="Helvetica" w:cs="Calibri"/>
-          <w:color w:val="111111"/>
-          <w:sz w:val="20"/>
-          <w:szCs w:val="20"/>
-          <w:bdr w:val="none" w:sz="0" w:space="0" w:color="auto" w:frame="1"/>
-        </w:rPr>
-        <w:t>Pubmed</w:t>
-      </w:r>
-      <w:proofErr w:type="spellEnd"/>
-      <w:r>
-        <w:rPr>
-          <w:rFonts w:ascii="Helvetica" w:eastAsia="Times New Roman" w:hAnsi="Helvetica" w:cs="Calibri"/>
-          <w:color w:val="111111"/>
-          <w:sz w:val="20"/>
-          <w:szCs w:val="20"/>
-          <w:bdr w:val="none" w:sz="0" w:space="0" w:color="auto" w:frame="1"/>
-        </w:rPr>
-        <w:t xml:space="preserve"> abstract, with every sentence labelled in one of 8 categories https://github.com/Franck-Dernoncourt/pubmed-rct</w:t>
+        <w:t>200k Pubmed abstract, with every sentence labelled in one of 8 categories https://github.com/Franck-Dernoncourt/pubmed-rct</w:t>
       </w:r>
     </w:p>
     <w:p>
@@ -1227,6 +1183,70 @@
         <w:t xml:space="preserve">Confident conclusions </w:t>
       </w:r>
     </w:p>
+    <w:p>
+      <w:r>
+        <w:br w:type="page"/>
+      </w:r>
+    </w:p>
+    <w:p>
+      <w:r>
+        <w:rPr>
+          <w:u w:val="single"/>
+        </w:rPr>
+        <w:lastRenderedPageBreak/>
+        <w:t>Clustering</w:t>
+      </w:r>
+    </w:p>
+    <w:p/>
+    <w:p>
+      <w:pPr>
+        <w:pStyle w:val="ListParagraph"/>
+        <w:numPr>
+          <w:ilvl w:val="0"/>
+          <w:numId w:val="9"/>
+        </w:numPr>
+      </w:pPr>
+      <w:r>
+        <w:t>Have to first convert 4D arrays to 2D to allow clustering to take place</w:t>
+      </w:r>
+    </w:p>
+    <w:p>
+      <w:pPr>
+        <w:pStyle w:val="ListParagraph"/>
+        <w:numPr>
+          <w:ilvl w:val="0"/>
+          <w:numId w:val="9"/>
+        </w:numPr>
+      </w:pPr>
+      <w:r>
+        <w:t>This is due to having images converting to arrays containing 4 dimensions</w:t>
+      </w:r>
+    </w:p>
+    <w:p>
+      <w:pPr>
+        <w:pStyle w:val="ListParagraph"/>
+        <w:numPr>
+          <w:ilvl w:val="1"/>
+          <w:numId w:val="9"/>
+        </w:numPr>
+      </w:pPr>
+      <w:r>
+        <w:t>No. of data, pixel length, pixel width, colour (RGB = 3)</w:t>
+      </w:r>
+    </w:p>
+    <w:p>
+      <w:pPr>
+        <w:pStyle w:val="ListParagraph"/>
+        <w:numPr>
+          <w:ilvl w:val="0"/>
+          <w:numId w:val="9"/>
+        </w:numPr>
+      </w:pPr>
+      <w:r>
+        <w:t>Then have to standardise the data</w:t>
+      </w:r>
+    </w:p>
+    <w:p/>
     <w:p/>
     <w:sectPr>
       <w:pgSz w:w="11900" w:h="16840"/>

</xml_diff>

<commit_message>
Added deep learning code
</commit_message>
<xml_diff>
--- a/ML Project.docx
+++ b/ML Project.docx
@@ -1244,6 +1244,140 @@
       </w:pPr>
       <w:r>
         <w:t>Then have to standardise the data</w:t>
+      </w:r>
+    </w:p>
+    <w:p/>
+    <w:p/>
+    <w:p>
+      <w:r>
+        <w:rPr>
+          <w:u w:val="single"/>
+        </w:rPr>
+        <w:t>Presentation</w:t>
+      </w:r>
+    </w:p>
+    <w:p/>
+    <w:p>
+      <w:r>
+        <w:rPr>
+          <w:b/>
+          <w:bCs/>
+        </w:rPr>
+        <w:t>Data Preprocessing</w:t>
+      </w:r>
+    </w:p>
+    <w:p/>
+    <w:p>
+      <w:pPr>
+        <w:pStyle w:val="ListParagraph"/>
+        <w:numPr>
+          <w:ilvl w:val="0"/>
+          <w:numId w:val="9"/>
+        </w:numPr>
+      </w:pPr>
+      <w:r>
+        <w:t>Convert 4D arrays to 2D for clustering and random forest</w:t>
+      </w:r>
+    </w:p>
+    <w:p>
+      <w:pPr>
+        <w:pStyle w:val="ListParagraph"/>
+        <w:numPr>
+          <w:ilvl w:val="0"/>
+          <w:numId w:val="9"/>
+        </w:numPr>
+      </w:pPr>
+      <w:r>
+        <w:t>Also standardised the data for clustering</w:t>
+      </w:r>
+    </w:p>
+    <w:p>
+      <w:pPr>
+        <w:pStyle w:val="ListParagraph"/>
+        <w:numPr>
+          <w:ilvl w:val="0"/>
+          <w:numId w:val="9"/>
+        </w:numPr>
+      </w:pPr>
+      <w:r>
+        <w:t>Extracted labels from the folder names</w:t>
+      </w:r>
+    </w:p>
+    <w:p>
+      <w:pPr>
+        <w:rPr>
+          <w:b/>
+          <w:bCs/>
+        </w:rPr>
+      </w:pPr>
+    </w:p>
+    <w:p>
+      <w:r>
+        <w:rPr>
+          <w:b/>
+          <w:bCs/>
+        </w:rPr>
+        <w:t>Random Forest</w:t>
+      </w:r>
+    </w:p>
+    <w:p/>
+    <w:p>
+      <w:pPr>
+        <w:pStyle w:val="ListParagraph"/>
+        <w:numPr>
+          <w:ilvl w:val="0"/>
+          <w:numId w:val="9"/>
+        </w:numPr>
+      </w:pPr>
+      <w:r>
+        <w:t>While we lose interpretation through random forest, our focus is on prediction, to see if we are able to identify the right classification for each image</w:t>
+      </w:r>
+    </w:p>
+    <w:p>
+      <w:pPr>
+        <w:pStyle w:val="ListParagraph"/>
+        <w:numPr>
+          <w:ilvl w:val="0"/>
+          <w:numId w:val="9"/>
+        </w:numPr>
+      </w:pPr>
+      <w:r>
+        <w:t>Used random forest compared to gradient boosting as it is more computationally efficient and still accurate</w:t>
+      </w:r>
+    </w:p>
+    <w:p/>
+    <w:p>
+      <w:r>
+        <w:rPr>
+          <w:b/>
+          <w:bCs/>
+        </w:rPr>
+        <w:t>Deep Learning (CNN)</w:t>
+      </w:r>
+    </w:p>
+    <w:p/>
+    <w:p>
+      <w:pPr>
+        <w:pStyle w:val="ListParagraph"/>
+        <w:numPr>
+          <w:ilvl w:val="0"/>
+          <w:numId w:val="9"/>
+        </w:numPr>
+      </w:pPr>
+      <w:r>
+        <w:t>Have to convert day to floats</w:t>
+      </w:r>
+    </w:p>
+    <w:p>
+      <w:pPr>
+        <w:pStyle w:val="ListParagraph"/>
+        <w:numPr>
+          <w:ilvl w:val="0"/>
+          <w:numId w:val="9"/>
+        </w:numPr>
+      </w:pPr>
+      <w:r>
+        <w:t>Normalise data by dividing by 255</w:t>
       </w:r>
     </w:p>
     <w:p/>

</xml_diff>